<commit_message>
fix beberapa fungsi dan template, fix format date ke gmt+7
</commit_message>
<xml_diff>
--- a/public/templates/surat-jalan.docx
+++ b/public/templates/surat-jalan.docx
@@ -253,23 +253,7 @@
       </w:pPr>
       <w:r>
         <w:rPr/>
-        <w:t xml:space="preserve">Ketua Cabang </w:t>
-      </w:r>
-      <w:r>
-        <w:rPr/>
-        <w:t>$</w:t>
-      </w:r>
-      <w:r>
-        <w:rPr/>
-        <w:t>{</w:t>
-      </w:r>
-      <w:r>
-        <w:rPr/>
-        <w:t>cabang</w:t>
-      </w:r>
-      <w:r>
-        <w:rPr/>
-        <w:t>}</w:t>
+        <w:t>Ketua Cabang ${cabang}</w:t>
       </w:r>
     </w:p>
     <w:p>
@@ -348,19 +332,7 @@
       </w:pPr>
       <w:r>
         <w:rPr/>
-        <w:t>Bersama ini kami kirimkan daging qurban dari Yayasan Majlis Tafsir Al- Qur' an (MTA) Pusat untuk</w:t>
-      </w:r>
-    </w:p>
-    <w:p>
-      <w:pPr>
-        <w:pStyle w:val="Normal"/>
-        <w:spacing w:lineRule="auto" w:line="276"/>
-        <w:jc w:val="start"/>
-        <w:rPr/>
-      </w:pPr>
-      <w:r>
-        <w:rPr/>
-        <w:t>disampaikan kepada yang berhak menerima :</w:t>
+        <w:t>Bersama ini kami kirimkan daging qurban dari Yayasan Majlis Tafsir Al- Qur' an (MTA) Pusat untuk disampaikan kepada yang berhak menerima :</w:t>
       </w:r>
     </w:p>
     <w:p>
@@ -393,7 +365,9 @@
         <w:gridCol w:w="2253"/>
       </w:tblGrid>
       <w:tr>
-        <w:trPr/>
+        <w:trPr>
+          <w:trHeight w:val="380" w:hRule="atLeast"/>
+        </w:trPr>
         <w:tc>
           <w:tcPr>
             <w:tcW w:w="721" w:type="dxa"/>
@@ -402,6 +376,7 @@
               <w:start w:val="single" w:sz="2" w:space="0" w:color="000000"/>
               <w:bottom w:val="single" w:sz="2" w:space="0" w:color="000000"/>
             </w:tcBorders>
+            <w:vAlign w:val="center"/>
           </w:tcPr>
           <w:p>
             <w:pPr>
@@ -434,6 +409,7 @@
               <w:start w:val="single" w:sz="2" w:space="0" w:color="000000"/>
               <w:bottom w:val="single" w:sz="2" w:space="0" w:color="000000"/>
             </w:tcBorders>
+            <w:vAlign w:val="center"/>
           </w:tcPr>
           <w:p>
             <w:pPr>
@@ -467,6 +443,7 @@
               <w:bottom w:val="single" w:sz="2" w:space="0" w:color="000000"/>
               <w:end w:val="single" w:sz="2" w:space="0" w:color="000000"/>
             </w:tcBorders>
+            <w:vAlign w:val="center"/>
           </w:tcPr>
           <w:p>
             <w:pPr>
@@ -493,7 +470,9 @@
         </w:tc>
       </w:tr>
       <w:tr>
-        <w:trPr/>
+        <w:trPr>
+          <w:trHeight w:val="380" w:hRule="atLeast"/>
+        </w:trPr>
         <w:tc>
           <w:tcPr>
             <w:tcW w:w="721" w:type="dxa"/>
@@ -501,6 +480,7 @@
               <w:start w:val="single" w:sz="2" w:space="0" w:color="000000"/>
               <w:bottom w:val="single" w:sz="2" w:space="0" w:color="000000"/>
             </w:tcBorders>
+            <w:vAlign w:val="center"/>
           </w:tcPr>
           <w:p>
             <w:pPr>
@@ -528,6 +508,7 @@
               <w:start w:val="single" w:sz="2" w:space="0" w:color="000000"/>
               <w:bottom w:val="single" w:sz="2" w:space="0" w:color="000000"/>
             </w:tcBorders>
+            <w:vAlign w:val="center"/>
           </w:tcPr>
           <w:p>
             <w:pPr>
@@ -554,6 +535,7 @@
               <w:bottom w:val="single" w:sz="2" w:space="0" w:color="000000"/>
               <w:end w:val="single" w:sz="2" w:space="0" w:color="000000"/>
             </w:tcBorders>
+            <w:vAlign w:val="center"/>
           </w:tcPr>
           <w:p>
             <w:pPr>
@@ -564,25 +546,15 @@
             </w:pPr>
             <w:r>
               <w:rPr/>
-              <w:t>$</w:t>
-            </w:r>
-            <w:r>
-              <w:rPr/>
-              <w:t>{</w:t>
-            </w:r>
-            <w:r>
-              <w:rPr/>
-              <w:t>ts</w:t>
-            </w:r>
-            <w:r>
-              <w:rPr/>
-              <w:t>}</w:t>
+              <w:t>${ts}</w:t>
             </w:r>
           </w:p>
         </w:tc>
       </w:tr>
       <w:tr>
-        <w:trPr/>
+        <w:trPr>
+          <w:trHeight w:val="380" w:hRule="atLeast"/>
+        </w:trPr>
         <w:tc>
           <w:tcPr>
             <w:tcW w:w="721" w:type="dxa"/>
@@ -590,6 +562,7 @@
               <w:start w:val="single" w:sz="2" w:space="0" w:color="000000"/>
               <w:bottom w:val="single" w:sz="2" w:space="0" w:color="000000"/>
             </w:tcBorders>
+            <w:vAlign w:val="center"/>
           </w:tcPr>
           <w:p>
             <w:pPr>
@@ -617,6 +590,7 @@
               <w:start w:val="single" w:sz="2" w:space="0" w:color="000000"/>
               <w:bottom w:val="single" w:sz="2" w:space="0" w:color="000000"/>
             </w:tcBorders>
+            <w:vAlign w:val="center"/>
           </w:tcPr>
           <w:p>
             <w:pPr>
@@ -643,6 +617,7 @@
               <w:bottom w:val="single" w:sz="2" w:space="0" w:color="000000"/>
               <w:end w:val="single" w:sz="2" w:space="0" w:color="000000"/>
             </w:tcBorders>
+            <w:vAlign w:val="center"/>
           </w:tcPr>
           <w:p>
             <w:pPr>
@@ -653,25 +628,15 @@
             </w:pPr>
             <w:r>
               <w:rPr/>
-              <w:t>$</w:t>
-            </w:r>
-            <w:r>
-              <w:rPr/>
-              <w:t>{</w:t>
-            </w:r>
-            <w:r>
-              <w:rPr/>
-              <w:t>tk</w:t>
-            </w:r>
-            <w:r>
-              <w:rPr/>
-              <w:t>}</w:t>
+              <w:t>${tk}</w:t>
             </w:r>
           </w:p>
         </w:tc>
       </w:tr>
       <w:tr>
-        <w:trPr/>
+        <w:trPr>
+          <w:trHeight w:val="380" w:hRule="atLeast"/>
+        </w:trPr>
         <w:tc>
           <w:tcPr>
             <w:tcW w:w="721" w:type="dxa"/>
@@ -679,6 +644,7 @@
               <w:start w:val="single" w:sz="2" w:space="0" w:color="000000"/>
               <w:bottom w:val="single" w:sz="2" w:space="0" w:color="000000"/>
             </w:tcBorders>
+            <w:vAlign w:val="center"/>
           </w:tcPr>
           <w:p>
             <w:pPr>
@@ -706,6 +672,7 @@
               <w:start w:val="single" w:sz="2" w:space="0" w:color="000000"/>
               <w:bottom w:val="single" w:sz="2" w:space="0" w:color="000000"/>
             </w:tcBorders>
+            <w:vAlign w:val="center"/>
           </w:tcPr>
           <w:p>
             <w:pPr>
@@ -732,6 +699,7 @@
               <w:bottom w:val="single" w:sz="2" w:space="0" w:color="000000"/>
               <w:end w:val="single" w:sz="2" w:space="0" w:color="000000"/>
             </w:tcBorders>
+            <w:vAlign w:val="center"/>
           </w:tcPr>
           <w:p>
             <w:pPr>
@@ -742,25 +710,15 @@
             </w:pPr>
             <w:r>
               <w:rPr/>
-              <w:t>$</w:t>
-            </w:r>
-            <w:r>
-              <w:rPr/>
-              <w:t>{</w:t>
-            </w:r>
-            <w:r>
-              <w:rPr/>
-              <w:t>a</w:t>
-            </w:r>
-            <w:r>
-              <w:rPr/>
-              <w:t>}</w:t>
+              <w:t>${a}</w:t>
             </w:r>
           </w:p>
         </w:tc>
       </w:tr>
       <w:tr>
-        <w:trPr/>
+        <w:trPr>
+          <w:trHeight w:val="380" w:hRule="atLeast"/>
+        </w:trPr>
         <w:tc>
           <w:tcPr>
             <w:tcW w:w="721" w:type="dxa"/>
@@ -768,6 +726,7 @@
               <w:start w:val="single" w:sz="2" w:space="0" w:color="000000"/>
               <w:bottom w:val="single" w:sz="2" w:space="0" w:color="000000"/>
             </w:tcBorders>
+            <w:vAlign w:val="center"/>
           </w:tcPr>
           <w:p>
             <w:pPr>
@@ -795,6 +754,7 @@
               <w:start w:val="single" w:sz="2" w:space="0" w:color="000000"/>
               <w:bottom w:val="single" w:sz="2" w:space="0" w:color="000000"/>
             </w:tcBorders>
+            <w:vAlign w:val="center"/>
           </w:tcPr>
           <w:p>
             <w:pPr>
@@ -821,6 +781,7 @@
               <w:bottom w:val="single" w:sz="2" w:space="0" w:color="000000"/>
               <w:end w:val="single" w:sz="2" w:space="0" w:color="000000"/>
             </w:tcBorders>
+            <w:vAlign w:val="center"/>
           </w:tcPr>
           <w:p>
             <w:pPr>
@@ -831,25 +792,15 @@
             </w:pPr>
             <w:r>
               <w:rPr/>
-              <w:t>$</w:t>
-            </w:r>
-            <w:r>
-              <w:rPr/>
-              <w:t>{</w:t>
-            </w:r>
-            <w:r>
-              <w:rPr/>
-              <w:t>os</w:t>
-            </w:r>
-            <w:r>
-              <w:rPr/>
-              <w:t>}</w:t>
+              <w:t>${os}</w:t>
             </w:r>
           </w:p>
         </w:tc>
       </w:tr>
       <w:tr>
-        <w:trPr/>
+        <w:trPr>
+          <w:trHeight w:val="380" w:hRule="atLeast"/>
+        </w:trPr>
         <w:tc>
           <w:tcPr>
             <w:tcW w:w="721" w:type="dxa"/>
@@ -857,6 +808,7 @@
               <w:start w:val="single" w:sz="2" w:space="0" w:color="000000"/>
               <w:bottom w:val="single" w:sz="2" w:space="0" w:color="000000"/>
             </w:tcBorders>
+            <w:vAlign w:val="center"/>
           </w:tcPr>
           <w:p>
             <w:pPr>
@@ -884,6 +836,7 @@
               <w:start w:val="single" w:sz="2" w:space="0" w:color="000000"/>
               <w:bottom w:val="single" w:sz="2" w:space="0" w:color="000000"/>
             </w:tcBorders>
+            <w:vAlign w:val="center"/>
           </w:tcPr>
           <w:p>
             <w:pPr>
@@ -910,6 +863,7 @@
               <w:bottom w:val="single" w:sz="2" w:space="0" w:color="000000"/>
               <w:end w:val="single" w:sz="2" w:space="0" w:color="000000"/>
             </w:tcBorders>
+            <w:vAlign w:val="center"/>
           </w:tcPr>
           <w:p>
             <w:pPr>
@@ -920,25 +874,15 @@
             </w:pPr>
             <w:r>
               <w:rPr/>
-              <w:t>$</w:t>
-            </w:r>
-            <w:r>
-              <w:rPr/>
-              <w:t>{</w:t>
-            </w:r>
-            <w:r>
-              <w:rPr/>
-              <w:t>ok</w:t>
-            </w:r>
-            <w:r>
-              <w:rPr/>
-              <w:t>}</w:t>
+              <w:t>${ok}</w:t>
             </w:r>
           </w:p>
         </w:tc>
       </w:tr>
       <w:tr>
-        <w:trPr/>
+        <w:trPr>
+          <w:trHeight w:val="380" w:hRule="atLeast"/>
+        </w:trPr>
         <w:tc>
           <w:tcPr>
             <w:tcW w:w="721" w:type="dxa"/>
@@ -946,6 +890,7 @@
               <w:start w:val="single" w:sz="2" w:space="0" w:color="000000"/>
               <w:bottom w:val="single" w:sz="2" w:space="0" w:color="000000"/>
             </w:tcBorders>
+            <w:vAlign w:val="center"/>
           </w:tcPr>
           <w:p>
             <w:pPr>
@@ -973,6 +918,7 @@
               <w:start w:val="single" w:sz="2" w:space="0" w:color="000000"/>
               <w:bottom w:val="single" w:sz="2" w:space="0" w:color="000000"/>
             </w:tcBorders>
+            <w:vAlign w:val="center"/>
           </w:tcPr>
           <w:p>
             <w:pPr>
@@ -999,6 +945,7 @@
               <w:bottom w:val="single" w:sz="2" w:space="0" w:color="000000"/>
               <w:end w:val="single" w:sz="2" w:space="0" w:color="000000"/>
             </w:tcBorders>
+            <w:vAlign w:val="center"/>
           </w:tcPr>
           <w:p>
             <w:pPr>
@@ -1009,25 +956,15 @@
             </w:pPr>
             <w:r>
               <w:rPr/>
-              <w:t>$</w:t>
-            </w:r>
-            <w:r>
-              <w:rPr/>
-              <w:t>{</w:t>
-            </w:r>
-            <w:r>
-              <w:rPr/>
-              <w:t>ks</w:t>
-            </w:r>
-            <w:r>
-              <w:rPr/>
-              <w:t>}</w:t>
+              <w:t>${ks}</w:t>
             </w:r>
           </w:p>
         </w:tc>
       </w:tr>
       <w:tr>
-        <w:trPr/>
+        <w:trPr>
+          <w:trHeight w:val="380" w:hRule="atLeast"/>
+        </w:trPr>
         <w:tc>
           <w:tcPr>
             <w:tcW w:w="721" w:type="dxa"/>
@@ -1035,6 +972,7 @@
               <w:start w:val="single" w:sz="2" w:space="0" w:color="000000"/>
               <w:bottom w:val="single" w:sz="2" w:space="0" w:color="000000"/>
             </w:tcBorders>
+            <w:vAlign w:val="center"/>
           </w:tcPr>
           <w:p>
             <w:pPr>
@@ -1062,6 +1000,7 @@
               <w:start w:val="single" w:sz="2" w:space="0" w:color="000000"/>
               <w:bottom w:val="single" w:sz="2" w:space="0" w:color="000000"/>
             </w:tcBorders>
+            <w:vAlign w:val="center"/>
           </w:tcPr>
           <w:p>
             <w:pPr>
@@ -1088,6 +1027,7 @@
               <w:bottom w:val="single" w:sz="2" w:space="0" w:color="000000"/>
               <w:end w:val="single" w:sz="2" w:space="0" w:color="000000"/>
             </w:tcBorders>
+            <w:vAlign w:val="center"/>
           </w:tcPr>
           <w:p>
             <w:pPr>
@@ -1098,25 +1038,15 @@
             </w:pPr>
             <w:r>
               <w:rPr/>
-              <w:t>$</w:t>
-            </w:r>
-            <w:r>
-              <w:rPr/>
-              <w:t>{</w:t>
-            </w:r>
-            <w:r>
-              <w:rPr/>
-              <w:t>kks</w:t>
-            </w:r>
-            <w:r>
-              <w:rPr/>
-              <w:t>}</w:t>
+              <w:t>${kks}</w:t>
             </w:r>
           </w:p>
         </w:tc>
       </w:tr>
       <w:tr>
-        <w:trPr/>
+        <w:trPr>
+          <w:trHeight w:val="380" w:hRule="atLeast"/>
+        </w:trPr>
         <w:tc>
           <w:tcPr>
             <w:tcW w:w="721" w:type="dxa"/>
@@ -1124,6 +1054,7 @@
               <w:start w:val="single" w:sz="2" w:space="0" w:color="000000"/>
               <w:bottom w:val="single" w:sz="2" w:space="0" w:color="000000"/>
             </w:tcBorders>
+            <w:vAlign w:val="center"/>
           </w:tcPr>
           <w:p>
             <w:pPr>
@@ -1151,6 +1082,7 @@
               <w:start w:val="single" w:sz="2" w:space="0" w:color="000000"/>
               <w:bottom w:val="single" w:sz="2" w:space="0" w:color="000000"/>
             </w:tcBorders>
+            <w:vAlign w:val="center"/>
           </w:tcPr>
           <w:p>
             <w:pPr>
@@ -1177,6 +1109,7 @@
               <w:bottom w:val="single" w:sz="2" w:space="0" w:color="000000"/>
               <w:end w:val="single" w:sz="2" w:space="0" w:color="000000"/>
             </w:tcBorders>
+            <w:vAlign w:val="center"/>
           </w:tcPr>
           <w:p>
             <w:pPr>
@@ -1187,25 +1120,15 @@
             </w:pPr>
             <w:r>
               <w:rPr/>
-              <w:t>$</w:t>
-            </w:r>
-            <w:r>
-              <w:rPr/>
-              <w:t>{</w:t>
-            </w:r>
-            <w:r>
-              <w:rPr/>
-              <w:t>kls</w:t>
-            </w:r>
-            <w:r>
-              <w:rPr/>
-              <w:t>}</w:t>
+              <w:t>${kls}</w:t>
             </w:r>
           </w:p>
         </w:tc>
       </w:tr>
       <w:tr>
-        <w:trPr/>
+        <w:trPr>
+          <w:trHeight w:val="380" w:hRule="atLeast"/>
+        </w:trPr>
         <w:tc>
           <w:tcPr>
             <w:tcW w:w="721" w:type="dxa"/>
@@ -1213,6 +1136,7 @@
               <w:start w:val="single" w:sz="2" w:space="0" w:color="000000"/>
               <w:bottom w:val="single" w:sz="2" w:space="0" w:color="000000"/>
             </w:tcBorders>
+            <w:vAlign w:val="center"/>
           </w:tcPr>
           <w:p>
             <w:pPr>
@@ -1240,6 +1164,7 @@
               <w:start w:val="single" w:sz="2" w:space="0" w:color="000000"/>
               <w:bottom w:val="single" w:sz="2" w:space="0" w:color="000000"/>
             </w:tcBorders>
+            <w:vAlign w:val="center"/>
           </w:tcPr>
           <w:p>
             <w:pPr>
@@ -1266,6 +1191,7 @@
               <w:bottom w:val="single" w:sz="2" w:space="0" w:color="000000"/>
               <w:end w:val="single" w:sz="2" w:space="0" w:color="000000"/>
             </w:tcBorders>
+            <w:vAlign w:val="center"/>
           </w:tcPr>
           <w:p>
             <w:pPr>
@@ -1276,19 +1202,7 @@
             </w:pPr>
             <w:r>
               <w:rPr/>
-              <w:t>$</w:t>
-            </w:r>
-            <w:r>
-              <w:rPr/>
-              <w:t>{</w:t>
-            </w:r>
-            <w:r>
-              <w:rPr/>
-              <w:t>kb</w:t>
-            </w:r>
-            <w:r>
-              <w:rPr/>
-              <w:t>}</w:t>
+              <w:t>${kb}</w:t>
             </w:r>
           </w:p>
         </w:tc>
@@ -1445,19 +1359,7 @@
             </w:pPr>
             <w:r>
               <w:rPr/>
-              <w:t>$</w:t>
-            </w:r>
-            <w:r>
-              <w:rPr/>
-              <w:t>{</w:t>
-            </w:r>
-            <w:r>
-              <w:rPr/>
-              <w:t>date</w:t>
-            </w:r>
-            <w:r>
-              <w:rPr/>
-              <w:t>}</w:t>
+              <w:t>${date}</w:t>
             </w:r>
           </w:p>
         </w:tc>
@@ -1548,11 +1450,35 @@
               </w:tabs>
               <w:spacing w:lineRule="auto" w:line="276"/>
               <w:jc w:val="center"/>
-              <w:rPr/>
-            </w:pPr>
-            <w:r>
-              <w:rPr/>
-              <w:t>(PANITIA)</w:t>
+              <w:rPr>
+                <w:b/>
+                <w:bCs/>
+                <w:u w:val="single"/>
+              </w:rPr>
+            </w:pPr>
+            <w:r>
+              <w:rPr>
+                <w:b/>
+                <w:bCs/>
+                <w:u w:val="single"/>
+              </w:rPr>
+              <w:t>(</w:t>
+            </w:r>
+            <w:r>
+              <w:rPr>
+                <w:b/>
+                <w:bCs/>
+                <w:u w:val="single"/>
+              </w:rPr>
+              <w:t>Drs Irfan</w:t>
+            </w:r>
+            <w:r>
+              <w:rPr>
+                <w:b/>
+                <w:bCs/>
+                <w:u w:val="single"/>
+              </w:rPr>
+              <w:t>)</w:t>
             </w:r>
           </w:p>
         </w:tc>
@@ -1592,11 +1518,1048 @@
       </w:pPr>
       <w:r>
         <w:rPr/>
+        <w:t>TANDA TERIMA DARI : KETUA MTA CABANG ${cabang}</w:t>
+      </w:r>
+    </w:p>
+    <w:p>
+      <w:pPr>
+        <w:pStyle w:val="Normal"/>
+        <w:spacing w:lineRule="auto" w:line="276"/>
+        <w:jc w:val="start"/>
+        <w:rPr/>
+      </w:pPr>
+      <w:r>
+        <w:rPr/>
+        <w:t>telah diterima dari panitia Pelaksana Qurban MTA Pusat berupa</w:t>
+      </w:r>
+    </w:p>
+    <w:p>
+      <w:pPr>
+        <w:pStyle w:val="Normal"/>
+        <w:spacing w:lineRule="auto" w:line="276"/>
+        <w:jc w:val="start"/>
+        <w:rPr/>
+      </w:pPr>
+      <w:r>
+        <w:rPr/>
+      </w:r>
+    </w:p>
+    <w:tbl>
+      <w:tblPr>
+        <w:tblW w:w="5427" w:type="dxa"/>
+        <w:jc w:val="start"/>
+        <w:tblInd w:w="30" w:type="dxa"/>
+        <w:tblLayout w:type="fixed"/>
+        <w:tblCellMar>
+          <w:top w:w="29" w:type="dxa"/>
+          <w:start w:w="29" w:type="dxa"/>
+          <w:bottom w:w="29" w:type="dxa"/>
+          <w:end w:w="29" w:type="dxa"/>
+        </w:tblCellMar>
+      </w:tblPr>
+      <w:tblGrid>
+        <w:gridCol w:w="721"/>
+        <w:gridCol w:w="2453"/>
+        <w:gridCol w:w="2253"/>
+      </w:tblGrid>
+      <w:tr>
+        <w:trPr/>
+        <w:tc>
+          <w:tcPr>
+            <w:tcW w:w="721" w:type="dxa"/>
+            <w:tcBorders>
+              <w:top w:val="single" w:sz="2" w:space="0" w:color="000000"/>
+              <w:start w:val="single" w:sz="2" w:space="0" w:color="000000"/>
+              <w:bottom w:val="single" w:sz="2" w:space="0" w:color="000000"/>
+            </w:tcBorders>
+          </w:tcPr>
+          <w:p>
+            <w:pPr>
+              <w:pStyle w:val="TableContents"/>
+              <w:tabs>
+                <w:tab w:val="clear" w:pos="709"/>
+              </w:tabs>
+              <w:bidi w:val="0"/>
+              <w:spacing w:lineRule="auto" w:line="276"/>
+              <w:jc w:val="center"/>
+              <w:rPr>
+                <w:b/>
+                <w:bCs/>
+              </w:rPr>
+            </w:pPr>
+            <w:r>
+              <w:rPr>
+                <w:b/>
+                <w:bCs/>
+              </w:rPr>
+              <w:t>No.</w:t>
+            </w:r>
+          </w:p>
+        </w:tc>
+        <w:tc>
+          <w:tcPr>
+            <w:tcW w:w="2453" w:type="dxa"/>
+            <w:tcBorders>
+              <w:top w:val="single" w:sz="2" w:space="0" w:color="000000"/>
+              <w:start w:val="single" w:sz="2" w:space="0" w:color="000000"/>
+              <w:bottom w:val="single" w:sz="2" w:space="0" w:color="000000"/>
+            </w:tcBorders>
+          </w:tcPr>
+          <w:p>
+            <w:pPr>
+              <w:pStyle w:val="TableContents"/>
+              <w:tabs>
+                <w:tab w:val="clear" w:pos="709"/>
+              </w:tabs>
+              <w:bidi w:val="0"/>
+              <w:spacing w:lineRule="auto" w:line="276"/>
+              <w:jc w:val="center"/>
+              <w:rPr>
+                <w:b/>
+                <w:bCs/>
+              </w:rPr>
+            </w:pPr>
+            <w:r>
+              <w:rPr>
+                <w:b/>
+                <w:bCs/>
+              </w:rPr>
+              <w:t>Besek</w:t>
+            </w:r>
+          </w:p>
+        </w:tc>
+        <w:tc>
+          <w:tcPr>
+            <w:tcW w:w="2253" w:type="dxa"/>
+            <w:tcBorders>
+              <w:top w:val="single" w:sz="2" w:space="0" w:color="000000"/>
+              <w:start w:val="single" w:sz="2" w:space="0" w:color="000000"/>
+              <w:bottom w:val="single" w:sz="2" w:space="0" w:color="000000"/>
+              <w:end w:val="single" w:sz="2" w:space="0" w:color="000000"/>
+            </w:tcBorders>
+          </w:tcPr>
+          <w:p>
+            <w:pPr>
+              <w:pStyle w:val="TableContents"/>
+              <w:tabs>
+                <w:tab w:val="clear" w:pos="709"/>
+              </w:tabs>
+              <w:bidi w:val="0"/>
+              <w:spacing w:lineRule="auto" w:line="276"/>
+              <w:jc w:val="center"/>
+              <w:rPr>
+                <w:b/>
+                <w:bCs/>
+              </w:rPr>
+            </w:pPr>
+            <w:r>
+              <w:rPr>
+                <w:b/>
+                <w:bCs/>
+              </w:rPr>
+              <w:t>Jumlah</w:t>
+            </w:r>
+          </w:p>
+        </w:tc>
+      </w:tr>
+      <w:tr>
+        <w:trPr/>
+        <w:tc>
+          <w:tcPr>
+            <w:tcW w:w="721" w:type="dxa"/>
+            <w:tcBorders>
+              <w:start w:val="single" w:sz="2" w:space="0" w:color="000000"/>
+              <w:bottom w:val="single" w:sz="2" w:space="0" w:color="000000"/>
+            </w:tcBorders>
+          </w:tcPr>
+          <w:p>
+            <w:pPr>
+              <w:pStyle w:val="TableContents"/>
+              <w:tabs>
+                <w:tab w:val="clear" w:pos="709"/>
+              </w:tabs>
+              <w:bidi w:val="0"/>
+              <w:spacing w:lineRule="auto" w:line="276"/>
+              <w:jc w:val="center"/>
+              <w:rPr>
+                <w:rFonts w:ascii="Tinos" w:hAnsi="Tinos"/>
+              </w:rPr>
+            </w:pPr>
+            <w:r>
+              <w:rPr/>
+              <w:t>1</w:t>
+            </w:r>
+          </w:p>
+        </w:tc>
+        <w:tc>
+          <w:tcPr>
+            <w:tcW w:w="2453" w:type="dxa"/>
+            <w:tcBorders>
+              <w:start w:val="single" w:sz="2" w:space="0" w:color="000000"/>
+              <w:bottom w:val="single" w:sz="2" w:space="0" w:color="000000"/>
+            </w:tcBorders>
+          </w:tcPr>
+          <w:p>
+            <w:pPr>
+              <w:pStyle w:val="TableContents"/>
+              <w:tabs>
+                <w:tab w:val="clear" w:pos="709"/>
+              </w:tabs>
+              <w:bidi w:val="0"/>
+              <w:spacing w:lineRule="auto" w:line="276"/>
+              <w:jc w:val="start"/>
+              <w:rPr/>
+            </w:pPr>
+            <w:r>
+              <w:rPr/>
+              <w:t>TS</w:t>
+            </w:r>
+          </w:p>
+        </w:tc>
+        <w:tc>
+          <w:tcPr>
+            <w:tcW w:w="2253" w:type="dxa"/>
+            <w:tcBorders>
+              <w:start w:val="single" w:sz="2" w:space="0" w:color="000000"/>
+              <w:bottom w:val="single" w:sz="2" w:space="0" w:color="000000"/>
+              <w:end w:val="single" w:sz="2" w:space="0" w:color="000000"/>
+            </w:tcBorders>
+          </w:tcPr>
+          <w:p>
+            <w:pPr>
+              <w:pStyle w:val="Normal"/>
+              <w:spacing w:lineRule="auto" w:line="276"/>
+              <w:jc w:val="start"/>
+              <w:rPr/>
+            </w:pPr>
+            <w:r>
+              <w:rPr/>
+              <w:t>${ts}</w:t>
+            </w:r>
+          </w:p>
+        </w:tc>
+      </w:tr>
+      <w:tr>
+        <w:trPr/>
+        <w:tc>
+          <w:tcPr>
+            <w:tcW w:w="721" w:type="dxa"/>
+            <w:tcBorders>
+              <w:start w:val="single" w:sz="2" w:space="0" w:color="000000"/>
+              <w:bottom w:val="single" w:sz="2" w:space="0" w:color="000000"/>
+            </w:tcBorders>
+          </w:tcPr>
+          <w:p>
+            <w:pPr>
+              <w:pStyle w:val="TableContents"/>
+              <w:tabs>
+                <w:tab w:val="clear" w:pos="709"/>
+              </w:tabs>
+              <w:bidi w:val="0"/>
+              <w:spacing w:lineRule="auto" w:line="276"/>
+              <w:jc w:val="center"/>
+              <w:rPr>
+                <w:rFonts w:ascii="Tinos" w:hAnsi="Tinos"/>
+              </w:rPr>
+            </w:pPr>
+            <w:r>
+              <w:rPr/>
+              <w:t>2</w:t>
+            </w:r>
+          </w:p>
+        </w:tc>
+        <w:tc>
+          <w:tcPr>
+            <w:tcW w:w="2453" w:type="dxa"/>
+            <w:tcBorders>
+              <w:start w:val="single" w:sz="2" w:space="0" w:color="000000"/>
+              <w:bottom w:val="single" w:sz="2" w:space="0" w:color="000000"/>
+            </w:tcBorders>
+          </w:tcPr>
+          <w:p>
+            <w:pPr>
+              <w:pStyle w:val="TableContents"/>
+              <w:tabs>
+                <w:tab w:val="clear" w:pos="709"/>
+              </w:tabs>
+              <w:bidi w:val="0"/>
+              <w:spacing w:lineRule="auto" w:line="276"/>
+              <w:jc w:val="start"/>
+              <w:rPr/>
+            </w:pPr>
+            <w:r>
+              <w:rPr/>
+              <w:t>TK</w:t>
+            </w:r>
+          </w:p>
+        </w:tc>
+        <w:tc>
+          <w:tcPr>
+            <w:tcW w:w="2253" w:type="dxa"/>
+            <w:tcBorders>
+              <w:start w:val="single" w:sz="2" w:space="0" w:color="000000"/>
+              <w:bottom w:val="single" w:sz="2" w:space="0" w:color="000000"/>
+              <w:end w:val="single" w:sz="2" w:space="0" w:color="000000"/>
+            </w:tcBorders>
+          </w:tcPr>
+          <w:p>
+            <w:pPr>
+              <w:pStyle w:val="Normal"/>
+              <w:spacing w:lineRule="auto" w:line="276"/>
+              <w:jc w:val="start"/>
+              <w:rPr/>
+            </w:pPr>
+            <w:r>
+              <w:rPr/>
+              <w:t>${tk}</w:t>
+            </w:r>
+          </w:p>
+        </w:tc>
+      </w:tr>
+      <w:tr>
+        <w:trPr/>
+        <w:tc>
+          <w:tcPr>
+            <w:tcW w:w="721" w:type="dxa"/>
+            <w:tcBorders>
+              <w:start w:val="single" w:sz="2" w:space="0" w:color="000000"/>
+              <w:bottom w:val="single" w:sz="2" w:space="0" w:color="000000"/>
+            </w:tcBorders>
+          </w:tcPr>
+          <w:p>
+            <w:pPr>
+              <w:pStyle w:val="TableContents"/>
+              <w:tabs>
+                <w:tab w:val="clear" w:pos="709"/>
+              </w:tabs>
+              <w:bidi w:val="0"/>
+              <w:spacing w:lineRule="auto" w:line="276"/>
+              <w:jc w:val="center"/>
+              <w:rPr>
+                <w:rFonts w:ascii="Tinos" w:hAnsi="Tinos"/>
+              </w:rPr>
+            </w:pPr>
+            <w:r>
+              <w:rPr/>
+              <w:t>3</w:t>
+            </w:r>
+          </w:p>
+        </w:tc>
+        <w:tc>
+          <w:tcPr>
+            <w:tcW w:w="2453" w:type="dxa"/>
+            <w:tcBorders>
+              <w:start w:val="single" w:sz="2" w:space="0" w:color="000000"/>
+              <w:bottom w:val="single" w:sz="2" w:space="0" w:color="000000"/>
+            </w:tcBorders>
+          </w:tcPr>
+          <w:p>
+            <w:pPr>
+              <w:pStyle w:val="TableContents"/>
+              <w:tabs>
+                <w:tab w:val="clear" w:pos="709"/>
+              </w:tabs>
+              <w:bidi w:val="0"/>
+              <w:spacing w:lineRule="auto" w:line="276"/>
+              <w:jc w:val="start"/>
+              <w:rPr/>
+            </w:pPr>
+            <w:r>
+              <w:rPr/>
+              <w:t>M</w:t>
+            </w:r>
+          </w:p>
+        </w:tc>
+        <w:tc>
+          <w:tcPr>
+            <w:tcW w:w="2253" w:type="dxa"/>
+            <w:tcBorders>
+              <w:start w:val="single" w:sz="2" w:space="0" w:color="000000"/>
+              <w:bottom w:val="single" w:sz="2" w:space="0" w:color="000000"/>
+              <w:end w:val="single" w:sz="2" w:space="0" w:color="000000"/>
+            </w:tcBorders>
+          </w:tcPr>
+          <w:p>
+            <w:pPr>
+              <w:pStyle w:val="Normal"/>
+              <w:spacing w:lineRule="auto" w:line="276"/>
+              <w:jc w:val="start"/>
+              <w:rPr/>
+            </w:pPr>
+            <w:r>
+              <w:rPr/>
+              <w:t>${a}</w:t>
+            </w:r>
+          </w:p>
+        </w:tc>
+      </w:tr>
+      <w:tr>
+        <w:trPr/>
+        <w:tc>
+          <w:tcPr>
+            <w:tcW w:w="721" w:type="dxa"/>
+            <w:tcBorders>
+              <w:start w:val="single" w:sz="2" w:space="0" w:color="000000"/>
+              <w:bottom w:val="single" w:sz="2" w:space="0" w:color="000000"/>
+            </w:tcBorders>
+          </w:tcPr>
+          <w:p>
+            <w:pPr>
+              <w:pStyle w:val="TableContents"/>
+              <w:tabs>
+                <w:tab w:val="clear" w:pos="709"/>
+              </w:tabs>
+              <w:bidi w:val="0"/>
+              <w:spacing w:lineRule="auto" w:line="276"/>
+              <w:jc w:val="center"/>
+              <w:rPr>
+                <w:rFonts w:ascii="Tinos" w:hAnsi="Tinos"/>
+              </w:rPr>
+            </w:pPr>
+            <w:r>
+              <w:rPr/>
+              <w:t>4</w:t>
+            </w:r>
+          </w:p>
+        </w:tc>
+        <w:tc>
+          <w:tcPr>
+            <w:tcW w:w="2453" w:type="dxa"/>
+            <w:tcBorders>
+              <w:start w:val="single" w:sz="2" w:space="0" w:color="000000"/>
+              <w:bottom w:val="single" w:sz="2" w:space="0" w:color="000000"/>
+            </w:tcBorders>
+          </w:tcPr>
+          <w:p>
+            <w:pPr>
+              <w:pStyle w:val="TableContents"/>
+              <w:tabs>
+                <w:tab w:val="clear" w:pos="709"/>
+              </w:tabs>
+              <w:bidi w:val="0"/>
+              <w:spacing w:lineRule="auto" w:line="276"/>
+              <w:jc w:val="start"/>
+              <w:rPr/>
+            </w:pPr>
+            <w:r>
+              <w:rPr/>
+              <w:t>OS</w:t>
+            </w:r>
+          </w:p>
+        </w:tc>
+        <w:tc>
+          <w:tcPr>
+            <w:tcW w:w="2253" w:type="dxa"/>
+            <w:tcBorders>
+              <w:start w:val="single" w:sz="2" w:space="0" w:color="000000"/>
+              <w:bottom w:val="single" w:sz="2" w:space="0" w:color="000000"/>
+              <w:end w:val="single" w:sz="2" w:space="0" w:color="000000"/>
+            </w:tcBorders>
+          </w:tcPr>
+          <w:p>
+            <w:pPr>
+              <w:pStyle w:val="Normal"/>
+              <w:spacing w:lineRule="auto" w:line="276"/>
+              <w:jc w:val="start"/>
+              <w:rPr/>
+            </w:pPr>
+            <w:r>
+              <w:rPr/>
+              <w:t>${os}</w:t>
+            </w:r>
+          </w:p>
+        </w:tc>
+      </w:tr>
+      <w:tr>
+        <w:trPr/>
+        <w:tc>
+          <w:tcPr>
+            <w:tcW w:w="721" w:type="dxa"/>
+            <w:tcBorders>
+              <w:start w:val="single" w:sz="2" w:space="0" w:color="000000"/>
+              <w:bottom w:val="single" w:sz="2" w:space="0" w:color="000000"/>
+            </w:tcBorders>
+          </w:tcPr>
+          <w:p>
+            <w:pPr>
+              <w:pStyle w:val="TableContents"/>
+              <w:tabs>
+                <w:tab w:val="clear" w:pos="709"/>
+              </w:tabs>
+              <w:bidi w:val="0"/>
+              <w:spacing w:lineRule="auto" w:line="276"/>
+              <w:jc w:val="center"/>
+              <w:rPr>
+                <w:rFonts w:ascii="Tinos" w:hAnsi="Tinos"/>
+              </w:rPr>
+            </w:pPr>
+            <w:r>
+              <w:rPr/>
+              <w:t>5</w:t>
+            </w:r>
+          </w:p>
+        </w:tc>
+        <w:tc>
+          <w:tcPr>
+            <w:tcW w:w="2453" w:type="dxa"/>
+            <w:tcBorders>
+              <w:start w:val="single" w:sz="2" w:space="0" w:color="000000"/>
+              <w:bottom w:val="single" w:sz="2" w:space="0" w:color="000000"/>
+            </w:tcBorders>
+          </w:tcPr>
+          <w:p>
+            <w:pPr>
+              <w:pStyle w:val="TableContents"/>
+              <w:tabs>
+                <w:tab w:val="clear" w:pos="709"/>
+              </w:tabs>
+              <w:bidi w:val="0"/>
+              <w:spacing w:lineRule="auto" w:line="276"/>
+              <w:jc w:val="start"/>
+              <w:rPr/>
+            </w:pPr>
+            <w:r>
+              <w:rPr/>
+              <w:t>OK</w:t>
+            </w:r>
+          </w:p>
+        </w:tc>
+        <w:tc>
+          <w:tcPr>
+            <w:tcW w:w="2253" w:type="dxa"/>
+            <w:tcBorders>
+              <w:start w:val="single" w:sz="2" w:space="0" w:color="000000"/>
+              <w:bottom w:val="single" w:sz="2" w:space="0" w:color="000000"/>
+              <w:end w:val="single" w:sz="2" w:space="0" w:color="000000"/>
+            </w:tcBorders>
+          </w:tcPr>
+          <w:p>
+            <w:pPr>
+              <w:pStyle w:val="Normal"/>
+              <w:spacing w:lineRule="auto" w:line="276"/>
+              <w:jc w:val="start"/>
+              <w:rPr/>
+            </w:pPr>
+            <w:r>
+              <w:rPr/>
+              <w:t>${ok}</w:t>
+            </w:r>
+          </w:p>
+        </w:tc>
+      </w:tr>
+      <w:tr>
+        <w:trPr/>
+        <w:tc>
+          <w:tcPr>
+            <w:tcW w:w="721" w:type="dxa"/>
+            <w:tcBorders>
+              <w:start w:val="single" w:sz="2" w:space="0" w:color="000000"/>
+              <w:bottom w:val="single" w:sz="2" w:space="0" w:color="000000"/>
+            </w:tcBorders>
+          </w:tcPr>
+          <w:p>
+            <w:pPr>
+              <w:pStyle w:val="TableContents"/>
+              <w:tabs>
+                <w:tab w:val="clear" w:pos="709"/>
+              </w:tabs>
+              <w:bidi w:val="0"/>
+              <w:spacing w:lineRule="auto" w:line="276"/>
+              <w:jc w:val="center"/>
+              <w:rPr>
+                <w:rFonts w:ascii="Tinos" w:hAnsi="Tinos"/>
+              </w:rPr>
+            </w:pPr>
+            <w:r>
+              <w:rPr/>
+              <w:t>6</w:t>
+            </w:r>
+          </w:p>
+        </w:tc>
+        <w:tc>
+          <w:tcPr>
+            <w:tcW w:w="2453" w:type="dxa"/>
+            <w:tcBorders>
+              <w:start w:val="single" w:sz="2" w:space="0" w:color="000000"/>
+              <w:bottom w:val="single" w:sz="2" w:space="0" w:color="000000"/>
+            </w:tcBorders>
+          </w:tcPr>
+          <w:p>
+            <w:pPr>
+              <w:pStyle w:val="TableContents"/>
+              <w:tabs>
+                <w:tab w:val="clear" w:pos="709"/>
+              </w:tabs>
+              <w:bidi w:val="0"/>
+              <w:spacing w:lineRule="auto" w:line="276"/>
+              <w:jc w:val="start"/>
+              <w:rPr/>
+            </w:pPr>
+            <w:r>
+              <w:rPr/>
+              <w:t>Kepala Sapi</w:t>
+            </w:r>
+          </w:p>
+        </w:tc>
+        <w:tc>
+          <w:tcPr>
+            <w:tcW w:w="2253" w:type="dxa"/>
+            <w:tcBorders>
+              <w:start w:val="single" w:sz="2" w:space="0" w:color="000000"/>
+              <w:bottom w:val="single" w:sz="2" w:space="0" w:color="000000"/>
+              <w:end w:val="single" w:sz="2" w:space="0" w:color="000000"/>
+            </w:tcBorders>
+          </w:tcPr>
+          <w:p>
+            <w:pPr>
+              <w:pStyle w:val="Normal"/>
+              <w:spacing w:lineRule="auto" w:line="276"/>
+              <w:jc w:val="start"/>
+              <w:rPr/>
+            </w:pPr>
+            <w:r>
+              <w:rPr/>
+              <w:t>${ks}</w:t>
+            </w:r>
+          </w:p>
+        </w:tc>
+      </w:tr>
+      <w:tr>
+        <w:trPr/>
+        <w:tc>
+          <w:tcPr>
+            <w:tcW w:w="721" w:type="dxa"/>
+            <w:tcBorders>
+              <w:start w:val="single" w:sz="2" w:space="0" w:color="000000"/>
+              <w:bottom w:val="single" w:sz="2" w:space="0" w:color="000000"/>
+            </w:tcBorders>
+          </w:tcPr>
+          <w:p>
+            <w:pPr>
+              <w:pStyle w:val="TableContents"/>
+              <w:tabs>
+                <w:tab w:val="clear" w:pos="709"/>
+              </w:tabs>
+              <w:bidi w:val="0"/>
+              <w:spacing w:lineRule="auto" w:line="276"/>
+              <w:jc w:val="center"/>
+              <w:rPr>
+                <w:rFonts w:ascii="Tinos" w:hAnsi="Tinos"/>
+              </w:rPr>
+            </w:pPr>
+            <w:r>
+              <w:rPr/>
+              <w:t>7</w:t>
+            </w:r>
+          </w:p>
+        </w:tc>
+        <w:tc>
+          <w:tcPr>
+            <w:tcW w:w="2453" w:type="dxa"/>
+            <w:tcBorders>
+              <w:start w:val="single" w:sz="2" w:space="0" w:color="000000"/>
+              <w:bottom w:val="single" w:sz="2" w:space="0" w:color="000000"/>
+            </w:tcBorders>
+          </w:tcPr>
+          <w:p>
+            <w:pPr>
+              <w:pStyle w:val="TableContents"/>
+              <w:tabs>
+                <w:tab w:val="clear" w:pos="709"/>
+              </w:tabs>
+              <w:bidi w:val="0"/>
+              <w:spacing w:lineRule="auto" w:line="276"/>
+              <w:jc w:val="start"/>
+              <w:rPr/>
+            </w:pPr>
+            <w:r>
+              <w:rPr/>
+              <w:t>Kaki Sapi</w:t>
+            </w:r>
+          </w:p>
+        </w:tc>
+        <w:tc>
+          <w:tcPr>
+            <w:tcW w:w="2253" w:type="dxa"/>
+            <w:tcBorders>
+              <w:start w:val="single" w:sz="2" w:space="0" w:color="000000"/>
+              <w:bottom w:val="single" w:sz="2" w:space="0" w:color="000000"/>
+              <w:end w:val="single" w:sz="2" w:space="0" w:color="000000"/>
+            </w:tcBorders>
+          </w:tcPr>
+          <w:p>
+            <w:pPr>
+              <w:pStyle w:val="Normal"/>
+              <w:spacing w:lineRule="auto" w:line="276"/>
+              <w:jc w:val="start"/>
+              <w:rPr/>
+            </w:pPr>
+            <w:r>
+              <w:rPr/>
+              <w:t>${kks}</w:t>
+            </w:r>
+          </w:p>
+        </w:tc>
+      </w:tr>
+      <w:tr>
+        <w:trPr/>
+        <w:tc>
+          <w:tcPr>
+            <w:tcW w:w="721" w:type="dxa"/>
+            <w:tcBorders>
+              <w:start w:val="single" w:sz="2" w:space="0" w:color="000000"/>
+              <w:bottom w:val="single" w:sz="2" w:space="0" w:color="000000"/>
+            </w:tcBorders>
+          </w:tcPr>
+          <w:p>
+            <w:pPr>
+              <w:pStyle w:val="TableContents"/>
+              <w:tabs>
+                <w:tab w:val="clear" w:pos="709"/>
+              </w:tabs>
+              <w:bidi w:val="0"/>
+              <w:spacing w:lineRule="auto" w:line="276"/>
+              <w:jc w:val="center"/>
+              <w:rPr>
+                <w:rFonts w:ascii="Tinos" w:hAnsi="Tinos"/>
+              </w:rPr>
+            </w:pPr>
+            <w:r>
+              <w:rPr/>
+              <w:t>8</w:t>
+            </w:r>
+          </w:p>
+        </w:tc>
+        <w:tc>
+          <w:tcPr>
+            <w:tcW w:w="2453" w:type="dxa"/>
+            <w:tcBorders>
+              <w:start w:val="single" w:sz="2" w:space="0" w:color="000000"/>
+              <w:bottom w:val="single" w:sz="2" w:space="0" w:color="000000"/>
+            </w:tcBorders>
+          </w:tcPr>
+          <w:p>
+            <w:pPr>
+              <w:pStyle w:val="TableContents"/>
+              <w:tabs>
+                <w:tab w:val="clear" w:pos="709"/>
+              </w:tabs>
+              <w:bidi w:val="0"/>
+              <w:spacing w:lineRule="auto" w:line="276"/>
+              <w:jc w:val="start"/>
+              <w:rPr/>
+            </w:pPr>
+            <w:r>
+              <w:rPr/>
+              <w:t>Kulit Sapi</w:t>
+            </w:r>
+          </w:p>
+        </w:tc>
+        <w:tc>
+          <w:tcPr>
+            <w:tcW w:w="2253" w:type="dxa"/>
+            <w:tcBorders>
+              <w:start w:val="single" w:sz="2" w:space="0" w:color="000000"/>
+              <w:bottom w:val="single" w:sz="2" w:space="0" w:color="000000"/>
+              <w:end w:val="single" w:sz="2" w:space="0" w:color="000000"/>
+            </w:tcBorders>
+          </w:tcPr>
+          <w:p>
+            <w:pPr>
+              <w:pStyle w:val="Normal"/>
+              <w:spacing w:lineRule="auto" w:line="276"/>
+              <w:jc w:val="start"/>
+              <w:rPr/>
+            </w:pPr>
+            <w:r>
+              <w:rPr/>
+              <w:t>${kls}</w:t>
+            </w:r>
+          </w:p>
+        </w:tc>
+      </w:tr>
+      <w:tr>
+        <w:trPr/>
+        <w:tc>
+          <w:tcPr>
+            <w:tcW w:w="721" w:type="dxa"/>
+            <w:tcBorders>
+              <w:start w:val="single" w:sz="2" w:space="0" w:color="000000"/>
+              <w:bottom w:val="single" w:sz="2" w:space="0" w:color="000000"/>
+            </w:tcBorders>
+          </w:tcPr>
+          <w:p>
+            <w:pPr>
+              <w:pStyle w:val="TableContents"/>
+              <w:tabs>
+                <w:tab w:val="clear" w:pos="709"/>
+              </w:tabs>
+              <w:bidi w:val="0"/>
+              <w:spacing w:lineRule="auto" w:line="276"/>
+              <w:jc w:val="center"/>
+              <w:rPr>
+                <w:rFonts w:ascii="Tinos" w:hAnsi="Tinos"/>
+              </w:rPr>
+            </w:pPr>
+            <w:r>
+              <w:rPr/>
+              <w:t>9</w:t>
+            </w:r>
+          </w:p>
+        </w:tc>
+        <w:tc>
+          <w:tcPr>
+            <w:tcW w:w="2453" w:type="dxa"/>
+            <w:tcBorders>
+              <w:start w:val="single" w:sz="2" w:space="0" w:color="000000"/>
+              <w:bottom w:val="single" w:sz="2" w:space="0" w:color="000000"/>
+            </w:tcBorders>
+          </w:tcPr>
+          <w:p>
+            <w:pPr>
+              <w:pStyle w:val="TableContents"/>
+              <w:tabs>
+                <w:tab w:val="clear" w:pos="709"/>
+              </w:tabs>
+              <w:bidi w:val="0"/>
+              <w:spacing w:lineRule="auto" w:line="276"/>
+              <w:jc w:val="start"/>
+              <w:rPr/>
+            </w:pPr>
+            <w:r>
+              <w:rPr/>
+              <w:t>Kepala Kambing</w:t>
+            </w:r>
+          </w:p>
+        </w:tc>
+        <w:tc>
+          <w:tcPr>
+            <w:tcW w:w="2253" w:type="dxa"/>
+            <w:tcBorders>
+              <w:start w:val="single" w:sz="2" w:space="0" w:color="000000"/>
+              <w:bottom w:val="single" w:sz="2" w:space="0" w:color="000000"/>
+              <w:end w:val="single" w:sz="2" w:space="0" w:color="000000"/>
+            </w:tcBorders>
+          </w:tcPr>
+          <w:p>
+            <w:pPr>
+              <w:pStyle w:val="Normal"/>
+              <w:spacing w:lineRule="auto" w:line="276"/>
+              <w:jc w:val="start"/>
+              <w:rPr/>
+            </w:pPr>
+            <w:r>
+              <w:rPr/>
+              <w:t>${kb}</w:t>
+            </w:r>
+          </w:p>
+        </w:tc>
+      </w:tr>
+    </w:tbl>
+    <w:p>
+      <w:pPr>
+        <w:pStyle w:val="Normal"/>
+        <w:spacing w:lineRule="auto" w:line="276"/>
+        <w:jc w:val="start"/>
+        <w:rPr/>
+      </w:pPr>
+      <w:r>
+        <w:rPr/>
+      </w:r>
+    </w:p>
+    <w:tbl>
+      <w:tblPr>
+        <w:tblW w:w="9969" w:type="dxa"/>
+        <w:jc w:val="start"/>
+        <w:tblInd w:w="0" w:type="dxa"/>
+        <w:tblLayout w:type="fixed"/>
+        <w:tblCellMar>
+          <w:top w:w="0" w:type="dxa"/>
+          <w:start w:w="0" w:type="dxa"/>
+          <w:bottom w:w="0" w:type="dxa"/>
+          <w:end w:w="0" w:type="dxa"/>
+        </w:tblCellMar>
+      </w:tblPr>
+      <w:tblGrid>
+        <w:gridCol w:w="6297"/>
+        <w:gridCol w:w="3672"/>
+      </w:tblGrid>
+      <w:tr>
+        <w:trPr/>
+        <w:tc>
+          <w:tcPr>
+            <w:tcW w:w="6297" w:type="dxa"/>
+            <w:tcBorders/>
+          </w:tcPr>
+          <w:p>
+            <w:pPr>
+              <w:pStyle w:val="TableContents"/>
+              <w:tabs>
+                <w:tab w:val="clear" w:pos="709"/>
+              </w:tabs>
+              <w:bidi w:val="0"/>
+              <w:jc w:val="start"/>
+              <w:rPr>
+                <w:rFonts w:ascii="Tinos" w:hAnsi="Tinos"/>
+              </w:rPr>
+            </w:pPr>
+            <w:r>
+              <w:rPr/>
+            </w:r>
+          </w:p>
+        </w:tc>
+        <w:tc>
+          <w:tcPr>
+            <w:tcW w:w="3672" w:type="dxa"/>
+            <w:tcBorders/>
+          </w:tcPr>
+          <w:p>
+            <w:pPr>
+              <w:pStyle w:val="Normal"/>
+              <w:tabs>
+                <w:tab w:val="clear" w:pos="709"/>
+              </w:tabs>
+              <w:spacing w:lineRule="auto" w:line="276"/>
+              <w:jc w:val="center"/>
+              <w:rPr/>
+            </w:pPr>
+            <w:r>
+              <w:rPr/>
+              <w:t>Surakarta</w:t>
+            </w:r>
+          </w:p>
+          <w:p>
+            <w:pPr>
+              <w:pStyle w:val="Normal"/>
+              <w:tabs>
+                <w:tab w:val="clear" w:pos="709"/>
+              </w:tabs>
+              <w:spacing w:lineRule="auto" w:line="276"/>
+              <w:jc w:val="center"/>
+              <w:rPr/>
+            </w:pPr>
+            <w:r>
+              <w:rPr/>
+              <w:t>${date}</w:t>
+            </w:r>
+          </w:p>
+        </w:tc>
+      </w:tr>
+      <w:tr>
+        <w:trPr>
+          <w:trHeight w:val="1034" w:hRule="atLeast"/>
+        </w:trPr>
+        <w:tc>
+          <w:tcPr>
+            <w:tcW w:w="6297" w:type="dxa"/>
+            <w:tcBorders/>
+          </w:tcPr>
+          <w:p>
+            <w:pPr>
+              <w:pStyle w:val="TableContents"/>
+              <w:tabs>
+                <w:tab w:val="clear" w:pos="709"/>
+              </w:tabs>
+              <w:bidi w:val="0"/>
+              <w:jc w:val="start"/>
+              <w:rPr>
+                <w:rFonts w:ascii="Tinos" w:hAnsi="Tinos"/>
+              </w:rPr>
+            </w:pPr>
+            <w:r>
+              <w:rPr/>
+            </w:r>
+          </w:p>
+        </w:tc>
+        <w:tc>
+          <w:tcPr>
+            <w:tcW w:w="3672" w:type="dxa"/>
+            <w:tcBorders/>
+          </w:tcPr>
+          <w:p>
+            <w:pPr>
+              <w:pStyle w:val="TableContents"/>
+              <w:tabs>
+                <w:tab w:val="clear" w:pos="709"/>
+              </w:tabs>
+              <w:bidi w:val="0"/>
+              <w:jc w:val="center"/>
+              <w:rPr>
+                <w:rFonts w:ascii="Tinos" w:hAnsi="Tinos"/>
+              </w:rPr>
+            </w:pPr>
+            <w:r>
+              <w:rPr/>
+            </w:r>
+          </w:p>
+        </w:tc>
+      </w:tr>
+      <w:tr>
+        <w:trPr/>
+        <w:tc>
+          <w:tcPr>
+            <w:tcW w:w="6297" w:type="dxa"/>
+            <w:tcBorders/>
+          </w:tcPr>
+          <w:p>
+            <w:pPr>
+              <w:pStyle w:val="TableContents"/>
+              <w:tabs>
+                <w:tab w:val="clear" w:pos="709"/>
+              </w:tabs>
+              <w:bidi w:val="0"/>
+              <w:jc w:val="start"/>
+              <w:rPr>
+                <w:rFonts w:ascii="Tinos" w:hAnsi="Tinos"/>
+              </w:rPr>
+            </w:pPr>
+            <w:r>
+              <w:rPr/>
+            </w:r>
+          </w:p>
+        </w:tc>
+        <w:tc>
+          <w:tcPr>
+            <w:tcW w:w="3672" w:type="dxa"/>
+            <w:tcBorders/>
+          </w:tcPr>
+          <w:p>
+            <w:pPr>
+              <w:pStyle w:val="Normal"/>
+              <w:spacing w:lineRule="auto" w:line="276"/>
+              <w:jc w:val="center"/>
+              <w:rPr>
+                <w:b/>
+                <w:bCs/>
+                <w:u w:val="single"/>
+              </w:rPr>
+            </w:pPr>
+            <w:r>
+              <w:rPr>
+                <w:b/>
+                <w:bCs/>
+                <w:u w:val="single"/>
+              </w:rPr>
+              <w:t>(${cabang})</w:t>
+            </w:r>
+          </w:p>
+        </w:tc>
+      </w:tr>
+    </w:tbl>
+    <w:p>
+      <w:pPr>
+        <w:pStyle w:val="Normal"/>
+        <w:spacing w:lineRule="auto" w:line="276"/>
+        <w:jc w:val="start"/>
+        <w:rPr/>
+      </w:pPr>
+      <w:r>
+        <w:rPr/>
       </w:r>
     </w:p>
     <w:sectPr>
       <w:type w:val="nextPage"/>
-      <w:pgSz w:w="12240" w:h="15840"/>
+      <w:pgSz w:w="11906" w:h="16838"/>
       <w:pgMar w:left="1134" w:right="1134" w:gutter="0" w:header="0" w:top="540" w:footer="0" w:bottom="1125"/>
       <w:pgNumType w:fmt="decimal"/>
       <w:formProt w:val="false"/>

</xml_diff>